<commit_message>
update table format and add tabs to body and first paragraph
</commit_message>
<xml_diff>
--- a/inst/ms/styles.docx
+++ b/inst/ms/styles.docx
@@ -89,6 +89,7 @@
       </w:pPr>
       <w:bookmarkStart w:id="1" w:name="Xe644d9da1a04e3bed0b40804a39e34e11fd7c75"/>
       <w:r>
+        <w:lastRenderedPageBreak/>
         <w:t>1.1 Variability in forest structure and composition</w:t>
       </w:r>
     </w:p>
@@ -133,7 +134,6 @@
       <w:bookmarkStart w:id="3" w:name="forest-composition-and-topography"/>
       <w:bookmarkEnd w:id="2"/>
       <w:r>
-        <w:lastRenderedPageBreak/>
         <w:t>1.1.2. Forest composition and topography</w:t>
       </w:r>
     </w:p>
@@ -217,7 +217,11 @@
         <w:pStyle w:val="FirstParagraph"/>
       </w:pPr>
       <w:r>
-        <w:t>To address these questions, we integrated a full-waveform LiDAR dataset acquired over Colorado’s East River watershed with [a species classification map derived from imaging spectrometry and] field inventory measurements of 7000+ trees to quantify the spatial variability of forest canopy structure through the vertical profile, as well as stand structure and composition. We then used inferential modeling techniques to quantify the relative importance of state-factor controls on forest stand structure and composition, as estimated at a single point and time.</w:t>
+        <w:t xml:space="preserve">To address these questions, we integrated a full-waveform LiDAR dataset acquired over Colorado’s East River watershed with [a species classification map derived from imaging spectrometry and] field </w:t>
+      </w:r>
+      <w:r>
+        <w:lastRenderedPageBreak/>
+        <w:t>inventory measurements of 7000+ trees to quantify the spatial variability of forest canopy structure through the vertical profile, as well as stand structure and composition. We then used inferential modeling techniques to quantify the relative importance of state-factor controls on forest stand structure and composition, as estimated at a single point and time.</w:t>
       </w:r>
     </w:p>
     <w:p>
@@ -245,11 +249,7 @@
         <w:pStyle w:val="FirstParagraph"/>
       </w:pPr>
       <w:r>
-        <w:t xml:space="preserve">The domain for this project comprised montane-subalpine conifer forest stands in Colorado’s East River watershed (38°55’ N, 106°56’ W; Fig. 1). The East River is a </w:t>
-      </w:r>
-      <w:r>
-        <w:lastRenderedPageBreak/>
-        <w:t xml:space="preserve">headwater tributary of the Colorado River, the principal freshwater source for one in 10 people in the U.S. (U.S. Department of the Interior Bureau of Reclamation 2012). </w:t>
+        <w:t xml:space="preserve">The domain for this project comprised montane-subalpine conifer forest stands in Colorado’s East River watershed (38°55’ N, 106°56’ W; Fig. 1). The East River is a headwater tributary of the Colorado River, the principal freshwater source for one in 10 people in the U.S. (U.S. Department of the Interior Bureau of Reclamation 2012). </w:t>
       </w:r>
     </w:p>
     <w:p>
@@ -572,6 +572,7 @@
         <w:pStyle w:val="FirstParagraph"/>
       </w:pPr>
       <w:r>
+        <w:lastRenderedPageBreak/>
         <w:t xml:space="preserve">(2) where </w:t>
       </w:r>
       <m:oMath>
@@ -1110,9 +1111,9 @@
         <w:tblLook w:val="0020" w:firstRow="1" w:lastRow="0" w:firstColumn="0" w:lastColumn="0" w:noHBand="0" w:noVBand="0"/>
       </w:tblPr>
       <w:tblGrid>
-        <w:gridCol w:w="2101"/>
-        <w:gridCol w:w="6303"/>
-        <w:gridCol w:w="1300"/>
+        <w:gridCol w:w="1886"/>
+        <w:gridCol w:w="5122"/>
+        <w:gridCol w:w="1156"/>
       </w:tblGrid>
       <w:tr>
         <w:trPr>
@@ -1933,7 +1934,7 @@
     </w:p>
     <w:sectPr>
       <w:pgSz w:w="12240" w:h="15840"/>
-      <w:pgMar w:top="1440" w:right="1440" w:bottom="1440" w:left="1440" w:header="720" w:footer="720" w:gutter="0"/>
+      <w:pgMar w:top="2160" w:right="2160" w:bottom="2160" w:left="2160" w:header="720" w:footer="720" w:gutter="0"/>
       <w:lnNumType w:countBy="1" w:restart="continuous"/>
       <w:cols w:space="720"/>
       <w:docGrid w:linePitch="326"/>
@@ -2759,9 +2760,11 @@
     <w:basedOn w:val="Normal"/>
     <w:link w:val="BodyTextChar"/>
     <w:qFormat/>
-    <w:rsid w:val="006E6C45"/>
+    <w:rsid w:val="00415A1C"/>
     <w:pPr>
       <w:spacing w:before="180" w:after="180" w:line="480" w:lineRule="auto"/>
+      <w:ind w:firstLine="360"/>
+      <w:jc w:val="both"/>
     </w:pPr>
   </w:style>
   <w:style w:type="paragraph" w:customStyle="1" w:styleId="FirstParagraph">
@@ -2769,7 +2772,7 @@
     <w:basedOn w:val="BodyText"/>
     <w:next w:val="BodyText"/>
     <w:qFormat/>
-    <w:rsid w:val="006E6C45"/>
+    <w:rsid w:val="00415A1C"/>
   </w:style>
   <w:style w:type="paragraph" w:customStyle="1" w:styleId="Compact">
     <w:name w:val="Compact"/>
@@ -3359,7 +3362,10 @@
     <w:name w:val="Body Text Char"/>
     <w:basedOn w:val="DefaultParagraphFont"/>
     <w:link w:val="BodyText"/>
-    <w:rsid w:val="006E6C45"/>
+    <w:rsid w:val="00415A1C"/>
+    <w:rPr>
+      <w:rFonts w:ascii="Book Antiqua" w:hAnsi="Book Antiqua"/>
+    </w:rPr>
   </w:style>
   <w:style w:type="character" w:styleId="LineNumber">
     <w:name w:val="line number"/>
@@ -3372,7 +3378,7 @@
     <w:name w:val="PaperTable"/>
     <w:basedOn w:val="TableNormal"/>
     <w:uiPriority w:val="99"/>
-    <w:rsid w:val="00DD67B7"/>
+    <w:rsid w:val="00C463E4"/>
     <w:pPr>
       <w:spacing w:after="0"/>
     </w:pPr>
@@ -3381,19 +3387,17 @@
       <w:sz w:val="22"/>
     </w:rPr>
     <w:tblPr>
-      <w:tblCellSpacing w:w="14" w:type="dxa"/>
+      <w:tblCellSpacing w:w="7" w:type="dxa"/>
       <w:tblBorders>
         <w:bottom w:val="single" w:sz="12" w:space="0" w:color="auto"/>
       </w:tblBorders>
       <w:tblCellMar>
-        <w:top w:w="144" w:type="dxa"/>
-        <w:left w:w="144" w:type="dxa"/>
-        <w:bottom w:w="144" w:type="dxa"/>
-        <w:right w:w="144" w:type="dxa"/>
+        <w:top w:w="108" w:type="dxa"/>
+        <w:bottom w:w="108" w:type="dxa"/>
       </w:tblCellMar>
     </w:tblPr>
     <w:trPr>
-      <w:tblCellSpacing w:w="14" w:type="dxa"/>
+      <w:tblCellSpacing w:w="7" w:type="dxa"/>
     </w:trPr>
     <w:tcPr>
       <w:vAlign w:val="center"/>

</xml_diff>